<commit_message>
Update Assignment 4 Report - Script 1 and 2.docx
</commit_message>
<xml_diff>
--- a/Assignment 4 Report - Script 1 and 2.docx
+++ b/Assignment 4 Report - Script 1 and 2.docx
@@ -75,7 +75,55 @@
           <w:sz w:val="24"/>
           <w:szCs w:val="24"/>
         </w:rPr>
-        <w:t>The datasets selected from the data.gov.ie API include 3 datasets from Failte Ireland and a COVID-19 County Statistics dataset published by Ordnance Survey Ireland. The Failte Ireland datasets can be found at the following links:</w:t>
+        <w:t xml:space="preserve">The datasets selected from the data.gov.ie API include 3 datasets from </w:t>
+      </w:r>
+      <w:proofErr w:type="spellStart"/>
+      <w:r>
+        <w:rPr>
+          <w:sz w:val="24"/>
+          <w:szCs w:val="24"/>
+        </w:rPr>
+        <w:t>Failte</w:t>
+      </w:r>
+      <w:proofErr w:type="spellEnd"/>
+      <w:r>
+        <w:rPr>
+          <w:sz w:val="24"/>
+          <w:szCs w:val="24"/>
+        </w:rPr>
+        <w:t xml:space="preserve"> </w:t>
+      </w:r>
+      <w:proofErr w:type="gramStart"/>
+      <w:r>
+        <w:rPr>
+          <w:sz w:val="24"/>
+          <w:szCs w:val="24"/>
+        </w:rPr>
+        <w:t>Ireland</w:t>
+      </w:r>
+      <w:proofErr w:type="gramEnd"/>
+      <w:r>
+        <w:rPr>
+          <w:sz w:val="24"/>
+          <w:szCs w:val="24"/>
+        </w:rPr>
+        <w:t xml:space="preserve"> and a COVID-19 County Statistics dataset published by Ordnance Survey Ireland. The </w:t>
+      </w:r>
+      <w:proofErr w:type="spellStart"/>
+      <w:r>
+        <w:rPr>
+          <w:sz w:val="24"/>
+          <w:szCs w:val="24"/>
+        </w:rPr>
+        <w:t>Failte</w:t>
+      </w:r>
+      <w:proofErr w:type="spellEnd"/>
+      <w:r>
+        <w:rPr>
+          <w:sz w:val="24"/>
+          <w:szCs w:val="24"/>
+        </w:rPr>
+        <w:t xml:space="preserve"> Ireland datasets can be found at the following links:</w:t>
       </w:r>
       <w:r>
         <w:rPr>
@@ -140,7 +188,23 @@
           <w:sz w:val="24"/>
           <w:szCs w:val="24"/>
         </w:rPr>
-        <w:t>These three datasets detail the accommodations, activities and attractions in Ireland. It includes the website, phone number, name, area, county and country for each. Also incorporated is the longitude and latitude for the location of each.</w:t>
+        <w:t xml:space="preserve">These three datasets detail the accommodations, activities and attractions in Ireland. It includes the website, phone number, name, area, </w:t>
+      </w:r>
+      <w:proofErr w:type="gramStart"/>
+      <w:r>
+        <w:rPr>
+          <w:sz w:val="24"/>
+          <w:szCs w:val="24"/>
+        </w:rPr>
+        <w:t>county</w:t>
+      </w:r>
+      <w:proofErr w:type="gramEnd"/>
+      <w:r>
+        <w:rPr>
+          <w:sz w:val="24"/>
+          <w:szCs w:val="24"/>
+        </w:rPr>
+        <w:t xml:space="preserve"> and country for each. Also incorporated is the longitude and latitude for the location of each.</w:t>
       </w:r>
       <w:r>
         <w:rPr>
@@ -243,6 +307,176 @@
       </w:pPr>
       <w:r>
         <w:rPr>
+          <w:noProof/>
+          <w:sz w:val="24"/>
+          <w:szCs w:val="24"/>
+        </w:rPr>
+        <mc:AlternateContent>
+          <mc:Choice Requires="wps">
+            <w:drawing>
+              <wp:anchor distT="45720" distB="45720" distL="114300" distR="114300" simplePos="0" relativeHeight="251659264" behindDoc="0" locked="0" layoutInCell="1" allowOverlap="1" wp14:anchorId="5335E9D9" wp14:editId="7B749640">
+                <wp:simplePos x="0" y="0"/>
+                <wp:positionH relativeFrom="column">
+                  <wp:posOffset>2133600</wp:posOffset>
+                </wp:positionH>
+                <wp:positionV relativeFrom="paragraph">
+                  <wp:posOffset>335280</wp:posOffset>
+                </wp:positionV>
+                <wp:extent cx="3390900" cy="533400"/>
+                <wp:effectExtent l="0" t="0" r="19050" b="19050"/>
+                <wp:wrapSquare wrapText="bothSides"/>
+                <wp:docPr id="217" name="Text Box 2"/>
+                <wp:cNvGraphicFramePr>
+                  <a:graphicFrameLocks xmlns:a="http://schemas.openxmlformats.org/drawingml/2006/main"/>
+                </wp:cNvGraphicFramePr>
+                <a:graphic xmlns:a="http://schemas.openxmlformats.org/drawingml/2006/main">
+                  <a:graphicData uri="http://schemas.microsoft.com/office/word/2010/wordprocessingShape">
+                    <wps:wsp>
+                      <wps:cNvSpPr txBox="1">
+                        <a:spLocks noChangeArrowheads="1"/>
+                      </wps:cNvSpPr>
+                      <wps:spPr bwMode="auto">
+                        <a:xfrm>
+                          <a:off x="0" y="0"/>
+                          <a:ext cx="3390900" cy="533400"/>
+                        </a:xfrm>
+                        <a:prstGeom prst="rect">
+                          <a:avLst/>
+                        </a:prstGeom>
+                        <a:solidFill>
+                          <a:srgbClr val="FFFFFF"/>
+                        </a:solidFill>
+                        <a:ln w="9525">
+                          <a:solidFill>
+                            <a:srgbClr val="000000"/>
+                          </a:solidFill>
+                          <a:miter lim="800000"/>
+                          <a:headEnd/>
+                          <a:tailEnd/>
+                        </a:ln>
+                      </wps:spPr>
+                      <wps:txbx>
+                        <w:txbxContent>
+                          <w:p>
+                            <w:r>
+                              <w:rPr>
+                                <w:noProof/>
+                              </w:rPr>
+                              <w:drawing>
+                                <wp:inline distT="0" distB="0" distL="0" distR="0" wp14:anchorId="56267F7D" wp14:editId="32DA66DB">
+                                  <wp:extent cx="3213100" cy="413421"/>
+                                  <wp:effectExtent l="0" t="0" r="6350" b="5715"/>
+                                  <wp:docPr id="1" name="Picture 1"/>
+                                  <wp:cNvGraphicFramePr>
+                                    <a:graphicFrameLocks xmlns:a="http://schemas.openxmlformats.org/drawingml/2006/main" noChangeAspect="1"/>
+                                  </wp:cNvGraphicFramePr>
+                                  <a:graphic xmlns:a="http://schemas.openxmlformats.org/drawingml/2006/main">
+                                    <a:graphicData uri="http://schemas.openxmlformats.org/drawingml/2006/picture">
+                                      <pic:pic xmlns:pic="http://schemas.openxmlformats.org/drawingml/2006/picture">
+                                        <pic:nvPicPr>
+                                          <pic:cNvPr id="1" name=""/>
+                                          <pic:cNvPicPr/>
+                                        </pic:nvPicPr>
+                                        <pic:blipFill>
+                                          <a:blip r:embed="rId8"/>
+                                          <a:stretch>
+                                            <a:fillRect/>
+                                          </a:stretch>
+                                        </pic:blipFill>
+                                        <pic:spPr>
+                                          <a:xfrm>
+                                            <a:off x="0" y="0"/>
+                                            <a:ext cx="3257334" cy="419112"/>
+                                          </a:xfrm>
+                                          <a:prstGeom prst="rect">
+                                            <a:avLst/>
+                                          </a:prstGeom>
+                                        </pic:spPr>
+                                      </pic:pic>
+                                    </a:graphicData>
+                                  </a:graphic>
+                                </wp:inline>
+                              </w:drawing>
+                            </w:r>
+                          </w:p>
+                        </w:txbxContent>
+                      </wps:txbx>
+                      <wps:bodyPr rot="0" vert="horz" wrap="square" lIns="91440" tIns="45720" rIns="91440" bIns="45720" anchor="t" anchorCtr="0">
+                        <a:noAutofit/>
+                      </wps:bodyPr>
+                    </wps:wsp>
+                  </a:graphicData>
+                </a:graphic>
+                <wp14:sizeRelH relativeFrom="margin">
+                  <wp14:pctWidth>0</wp14:pctWidth>
+                </wp14:sizeRelH>
+                <wp14:sizeRelV relativeFrom="margin">
+                  <wp14:pctHeight>0</wp14:pctHeight>
+                </wp14:sizeRelV>
+              </wp:anchor>
+            </w:drawing>
+          </mc:Choice>
+          <mc:Fallback>
+            <w:pict>
+              <v:shapetype w14:anchorId="5335E9D9" id="_x0000_t202" coordsize="21600,21600" o:spt="202" path="m,l,21600r21600,l21600,xe">
+                <v:stroke joinstyle="miter"/>
+                <v:path gradientshapeok="t" o:connecttype="rect"/>
+              </v:shapetype>
+              <v:shape id="Text Box 2" o:spid="_x0000_s1026" type="#_x0000_t202" style="position:absolute;margin-left:168pt;margin-top:26.4pt;width:267pt;height:42pt;z-index:251659264;visibility:visible;mso-wrap-style:square;mso-width-percent:0;mso-height-percent:0;mso-wrap-distance-left:9pt;mso-wrap-distance-top:3.6pt;mso-wrap-distance-right:9pt;mso-wrap-distance-bottom:3.6pt;mso-position-horizontal:absolute;mso-position-horizontal-relative:text;mso-position-vertical:absolute;mso-position-vertical-relative:text;mso-width-percent:0;mso-height-percent:0;mso-width-relative:margin;mso-height-relative:margin;v-text-anchor:top" o:gfxdata="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">
+                <v:textbox>
+                  <w:txbxContent>
+                    <w:p>
+                      <w:r>
+                        <w:rPr>
+                          <w:noProof/>
+                        </w:rPr>
+                        <w:drawing>
+                          <wp:inline distT="0" distB="0" distL="0" distR="0" wp14:anchorId="56267F7D" wp14:editId="32DA66DB">
+                            <wp:extent cx="3213100" cy="413421"/>
+                            <wp:effectExtent l="0" t="0" r="6350" b="5715"/>
+                            <wp:docPr id="1" name="Picture 1"/>
+                            <wp:cNvGraphicFramePr>
+                              <a:graphicFrameLocks xmlns:a="http://schemas.openxmlformats.org/drawingml/2006/main" noChangeAspect="1"/>
+                            </wp:cNvGraphicFramePr>
+                            <a:graphic xmlns:a="http://schemas.openxmlformats.org/drawingml/2006/main">
+                              <a:graphicData uri="http://schemas.openxmlformats.org/drawingml/2006/picture">
+                                <pic:pic xmlns:pic="http://schemas.openxmlformats.org/drawingml/2006/picture">
+                                  <pic:nvPicPr>
+                                    <pic:cNvPr id="1" name=""/>
+                                    <pic:cNvPicPr/>
+                                  </pic:nvPicPr>
+                                  <pic:blipFill>
+                                    <a:blip r:embed="rId8"/>
+                                    <a:stretch>
+                                      <a:fillRect/>
+                                    </a:stretch>
+                                  </pic:blipFill>
+                                  <pic:spPr>
+                                    <a:xfrm>
+                                      <a:off x="0" y="0"/>
+                                      <a:ext cx="3257334" cy="419112"/>
+                                    </a:xfrm>
+                                    <a:prstGeom prst="rect">
+                                      <a:avLst/>
+                                    </a:prstGeom>
+                                  </pic:spPr>
+                                </pic:pic>
+                              </a:graphicData>
+                            </a:graphic>
+                          </wp:inline>
+                        </w:drawing>
+                      </w:r>
+                    </w:p>
+                  </w:txbxContent>
+                </v:textbox>
+                <w10:wrap type="square"/>
+              </v:shape>
+            </w:pict>
+          </mc:Fallback>
+        </mc:AlternateContent>
+      </w:r>
+      <w:r>
+        <w:rPr>
           <w:sz w:val="24"/>
           <w:szCs w:val="24"/>
         </w:rPr>
@@ -258,17 +492,247 @@
       </w:pPr>
       <w:r>
         <w:rPr>
-          <w:sz w:val="24"/>
-          <w:szCs w:val="24"/>
-        </w:rPr>
-        <w:t xml:space="preserve">The packages tkinter, pandas and os are required for this solution. The package tkinter facilitates the user interface. </w:t>
-      </w:r>
-      <w:r>
-        <w:rPr>
-          <w:sz w:val="24"/>
-          <w:szCs w:val="24"/>
-        </w:rPr>
-        <w:t>A button is created and drawn on screen which when clicked, opens a file dialog box. This allows user to traverse their file explorer for files. The files displayed to the user are restricted to CSV, JSON and JSON-Stat files. This ensures the user cannot select an inappropriate filepath. Should the user close this window without selecting a file, the exception is handled and the user may re-click the button to select a file.</w:t>
+          <w:noProof/>
+          <w:sz w:val="24"/>
+          <w:szCs w:val="24"/>
+        </w:rPr>
+        <mc:AlternateContent>
+          <mc:Choice Requires="wps">
+            <w:drawing>
+              <wp:anchor distT="45720" distB="45720" distL="114300" distR="114300" simplePos="0" relativeHeight="251661312" behindDoc="0" locked="0" layoutInCell="1" allowOverlap="1" wp14:anchorId="46E703AD" wp14:editId="389CE161">
+                <wp:simplePos x="0" y="0"/>
+                <wp:positionH relativeFrom="column">
+                  <wp:posOffset>3054350</wp:posOffset>
+                </wp:positionH>
+                <wp:positionV relativeFrom="paragraph">
+                  <wp:posOffset>1057910</wp:posOffset>
+                </wp:positionV>
+                <wp:extent cx="3168650" cy="1854200"/>
+                <wp:effectExtent l="0" t="0" r="12700" b="12700"/>
+                <wp:wrapSquare wrapText="bothSides"/>
+                <wp:docPr id="2" name="Text Box 2"/>
+                <wp:cNvGraphicFramePr>
+                  <a:graphicFrameLocks xmlns:a="http://schemas.openxmlformats.org/drawingml/2006/main"/>
+                </wp:cNvGraphicFramePr>
+                <a:graphic xmlns:a="http://schemas.openxmlformats.org/drawingml/2006/main">
+                  <a:graphicData uri="http://schemas.microsoft.com/office/word/2010/wordprocessingShape">
+                    <wps:wsp>
+                      <wps:cNvSpPr txBox="1">
+                        <a:spLocks noChangeArrowheads="1"/>
+                      </wps:cNvSpPr>
+                      <wps:spPr bwMode="auto">
+                        <a:xfrm>
+                          <a:off x="0" y="0"/>
+                          <a:ext cx="3168650" cy="1854200"/>
+                        </a:xfrm>
+                        <a:prstGeom prst="rect">
+                          <a:avLst/>
+                        </a:prstGeom>
+                        <a:solidFill>
+                          <a:srgbClr val="FFFFFF"/>
+                        </a:solidFill>
+                        <a:ln w="9525">
+                          <a:solidFill>
+                            <a:srgbClr val="000000"/>
+                          </a:solidFill>
+                          <a:miter lim="800000"/>
+                          <a:headEnd/>
+                          <a:tailEnd/>
+                        </a:ln>
+                      </wps:spPr>
+                      <wps:txbx>
+                        <w:txbxContent>
+                          <w:p>
+                            <w:r>
+                              <w:rPr>
+                                <w:noProof/>
+                              </w:rPr>
+                              <w:drawing>
+                                <wp:inline distT="0" distB="0" distL="0" distR="0" wp14:anchorId="3A9DA2A0" wp14:editId="0F63DBF9">
+                                  <wp:extent cx="3003550" cy="1722810"/>
+                                  <wp:effectExtent l="0" t="0" r="6350" b="0"/>
+                                  <wp:docPr id="4" name="Picture 4"/>
+                                  <wp:cNvGraphicFramePr>
+                                    <a:graphicFrameLocks xmlns:a="http://schemas.openxmlformats.org/drawingml/2006/main" noChangeAspect="1"/>
+                                  </wp:cNvGraphicFramePr>
+                                  <a:graphic xmlns:a="http://schemas.openxmlformats.org/drawingml/2006/main">
+                                    <a:graphicData uri="http://schemas.openxmlformats.org/drawingml/2006/picture">
+                                      <pic:pic xmlns:pic="http://schemas.openxmlformats.org/drawingml/2006/picture">
+                                        <pic:nvPicPr>
+                                          <pic:cNvPr id="1" name=""/>
+                                          <pic:cNvPicPr/>
+                                        </pic:nvPicPr>
+                                        <pic:blipFill>
+                                          <a:blip r:embed="rId9"/>
+                                          <a:stretch>
+                                            <a:fillRect/>
+                                          </a:stretch>
+                                        </pic:blipFill>
+                                        <pic:spPr>
+                                          <a:xfrm>
+                                            <a:off x="0" y="0"/>
+                                            <a:ext cx="3040651" cy="1744091"/>
+                                          </a:xfrm>
+                                          <a:prstGeom prst="rect">
+                                            <a:avLst/>
+                                          </a:prstGeom>
+                                        </pic:spPr>
+                                      </pic:pic>
+                                    </a:graphicData>
+                                  </a:graphic>
+                                </wp:inline>
+                              </w:drawing>
+                            </w:r>
+                          </w:p>
+                        </w:txbxContent>
+                      </wps:txbx>
+                      <wps:bodyPr rot="0" vert="horz" wrap="square" lIns="91440" tIns="45720" rIns="91440" bIns="45720" anchor="t" anchorCtr="0">
+                        <a:noAutofit/>
+                      </wps:bodyPr>
+                    </wps:wsp>
+                  </a:graphicData>
+                </a:graphic>
+                <wp14:sizeRelH relativeFrom="margin">
+                  <wp14:pctWidth>0</wp14:pctWidth>
+                </wp14:sizeRelH>
+                <wp14:sizeRelV relativeFrom="margin">
+                  <wp14:pctHeight>0</wp14:pctHeight>
+                </wp14:sizeRelV>
+              </wp:anchor>
+            </w:drawing>
+          </mc:Choice>
+          <mc:Fallback>
+            <w:pict>
+              <v:shape w14:anchorId="46E703AD" id="_x0000_s1027" type="#_x0000_t202" style="position:absolute;margin-left:240.5pt;margin-top:83.3pt;width:249.5pt;height:146pt;z-index:251661312;visibility:visible;mso-wrap-style:square;mso-width-percent:0;mso-height-percent:0;mso-wrap-distance-left:9pt;mso-wrap-distance-top:3.6pt;mso-wrap-distance-right:9pt;mso-wrap-distance-bottom:3.6pt;mso-position-horizontal:absolute;mso-position-horizontal-relative:text;mso-position-vertical:absolute;mso-position-vertical-relative:text;mso-width-percent:0;mso-height-percent:0;mso-width-relative:margin;mso-height-relative:margin;v-text-anchor:top" o:gfxdata="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">
+                <v:textbox>
+                  <w:txbxContent>
+                    <w:p>
+                      <w:r>
+                        <w:rPr>
+                          <w:noProof/>
+                        </w:rPr>
+                        <w:drawing>
+                          <wp:inline distT="0" distB="0" distL="0" distR="0" wp14:anchorId="3A9DA2A0" wp14:editId="0F63DBF9">
+                            <wp:extent cx="3003550" cy="1722810"/>
+                            <wp:effectExtent l="0" t="0" r="6350" b="0"/>
+                            <wp:docPr id="4" name="Picture 4"/>
+                            <wp:cNvGraphicFramePr>
+                              <a:graphicFrameLocks xmlns:a="http://schemas.openxmlformats.org/drawingml/2006/main" noChangeAspect="1"/>
+                            </wp:cNvGraphicFramePr>
+                            <a:graphic xmlns:a="http://schemas.openxmlformats.org/drawingml/2006/main">
+                              <a:graphicData uri="http://schemas.openxmlformats.org/drawingml/2006/picture">
+                                <pic:pic xmlns:pic="http://schemas.openxmlformats.org/drawingml/2006/picture">
+                                  <pic:nvPicPr>
+                                    <pic:cNvPr id="1" name=""/>
+                                    <pic:cNvPicPr/>
+                                  </pic:nvPicPr>
+                                  <pic:blipFill>
+                                    <a:blip r:embed="rId9"/>
+                                    <a:stretch>
+                                      <a:fillRect/>
+                                    </a:stretch>
+                                  </pic:blipFill>
+                                  <pic:spPr>
+                                    <a:xfrm>
+                                      <a:off x="0" y="0"/>
+                                      <a:ext cx="3040651" cy="1744091"/>
+                                    </a:xfrm>
+                                    <a:prstGeom prst="rect">
+                                      <a:avLst/>
+                                    </a:prstGeom>
+                                  </pic:spPr>
+                                </pic:pic>
+                              </a:graphicData>
+                            </a:graphic>
+                          </wp:inline>
+                        </w:drawing>
+                      </w:r>
+                    </w:p>
+                  </w:txbxContent>
+                </v:textbox>
+                <w10:wrap type="square"/>
+              </v:shape>
+            </w:pict>
+          </mc:Fallback>
+        </mc:AlternateContent>
+      </w:r>
+      <w:r>
+        <w:rPr>
+          <w:sz w:val="24"/>
+          <w:szCs w:val="24"/>
+        </w:rPr>
+        <w:t xml:space="preserve">The packages </w:t>
+      </w:r>
+      <w:proofErr w:type="spellStart"/>
+      <w:r>
+        <w:rPr>
+          <w:sz w:val="24"/>
+          <w:szCs w:val="24"/>
+        </w:rPr>
+        <w:t>tkinter</w:t>
+      </w:r>
+      <w:proofErr w:type="spellEnd"/>
+      <w:r>
+        <w:rPr>
+          <w:sz w:val="24"/>
+          <w:szCs w:val="24"/>
+        </w:rPr>
+        <w:t xml:space="preserve">, pandas and </w:t>
+      </w:r>
+      <w:proofErr w:type="spellStart"/>
+      <w:r>
+        <w:rPr>
+          <w:sz w:val="24"/>
+          <w:szCs w:val="24"/>
+        </w:rPr>
+        <w:t>os</w:t>
+      </w:r>
+      <w:proofErr w:type="spellEnd"/>
+      <w:r>
+        <w:rPr>
+          <w:sz w:val="24"/>
+          <w:szCs w:val="24"/>
+        </w:rPr>
+        <w:t xml:space="preserve"> are required for this solution. The package </w:t>
+      </w:r>
+      <w:proofErr w:type="spellStart"/>
+      <w:r>
+        <w:rPr>
+          <w:sz w:val="24"/>
+          <w:szCs w:val="24"/>
+        </w:rPr>
+        <w:t>tkinter</w:t>
+      </w:r>
+      <w:proofErr w:type="spellEnd"/>
+      <w:r>
+        <w:rPr>
+          <w:sz w:val="24"/>
+          <w:szCs w:val="24"/>
+        </w:rPr>
+        <w:t xml:space="preserve"> facilitates the user interface. </w:t>
+      </w:r>
+      <w:r>
+        <w:rPr>
+          <w:sz w:val="24"/>
+          <w:szCs w:val="24"/>
+        </w:rPr>
+        <w:t xml:space="preserve">A button is created and drawn on screen which when clicked, opens a file dialog box. This allows user to traverse their file explorer for files. The files displayed to the user are restricted to CSV, JSON and JSON-Stat files. This ensures the user cannot select an inappropriate </w:t>
+      </w:r>
+      <w:proofErr w:type="spellStart"/>
+      <w:r>
+        <w:rPr>
+          <w:sz w:val="24"/>
+          <w:szCs w:val="24"/>
+        </w:rPr>
+        <w:t>filepath</w:t>
+      </w:r>
+      <w:proofErr w:type="spellEnd"/>
+      <w:r>
+        <w:rPr>
+          <w:sz w:val="24"/>
+          <w:szCs w:val="24"/>
+        </w:rPr>
+        <w:t>. Should the user close this window without selecting a file, the exception is handled and the user may re-click the button to select a file.</w:t>
       </w:r>
       <w:r>
         <w:rPr>
@@ -283,16 +747,293 @@
           <w:sz w:val="24"/>
           <w:szCs w:val="24"/>
         </w:rPr>
-        <w:t xml:space="preserve"> This includes printing the filepath and displaying the first 5 rows of the dataset. The number of rows and columns in the dataset are calculated and printed on screen. </w:t>
-      </w:r>
-      <w:r>
-        <w:rPr>
-          <w:sz w:val="24"/>
-          <w:szCs w:val="24"/>
-        </w:rPr>
-        <w:br/>
-        <w:t>The column names for the dataset are also presented in the order as they appear in the dataset.</w:t>
-      </w:r>
+        <w:t xml:space="preserve"> This includes printing the </w:t>
+      </w:r>
+      <w:proofErr w:type="spellStart"/>
+      <w:r>
+        <w:rPr>
+          <w:sz w:val="24"/>
+          <w:szCs w:val="24"/>
+        </w:rPr>
+        <w:t>filepath</w:t>
+      </w:r>
+      <w:proofErr w:type="spellEnd"/>
+      <w:r>
+        <w:rPr>
+          <w:sz w:val="24"/>
+          <w:szCs w:val="24"/>
+        </w:rPr>
+        <w:t xml:space="preserve"> and displaying the first 5 rows of the dataset. The number of rows and columns in the dataset are calculated and printed on </w:t>
+      </w:r>
+      <w:r>
+        <w:rPr>
+          <w:sz w:val="24"/>
+          <w:szCs w:val="24"/>
+        </w:rPr>
+        <w:lastRenderedPageBreak/>
+        <w:t xml:space="preserve">screen. The column names for the dataset are also presented in the order as they appear in </w:t>
+      </w:r>
+      <w:r>
+        <w:rPr>
+          <w:noProof/>
+          <w:sz w:val="24"/>
+          <w:szCs w:val="24"/>
+        </w:rPr>
+        <mc:AlternateContent>
+          <mc:Choice Requires="wps">
+            <w:drawing>
+              <wp:anchor distT="45720" distB="45720" distL="114300" distR="114300" simplePos="0" relativeHeight="251663360" behindDoc="0" locked="0" layoutInCell="1" allowOverlap="1" wp14:anchorId="11542480" wp14:editId="7FA48697">
+                <wp:simplePos x="0" y="0"/>
+                <wp:positionH relativeFrom="column">
+                  <wp:posOffset>3416300</wp:posOffset>
+                </wp:positionH>
+                <wp:positionV relativeFrom="paragraph">
+                  <wp:posOffset>419100</wp:posOffset>
+                </wp:positionV>
+                <wp:extent cx="2017395" cy="533400"/>
+                <wp:effectExtent l="0" t="0" r="20955" b="19050"/>
+                <wp:wrapSquare wrapText="bothSides"/>
+                <wp:docPr id="6" name="Text Box 2"/>
+                <wp:cNvGraphicFramePr>
+                  <a:graphicFrameLocks xmlns:a="http://schemas.openxmlformats.org/drawingml/2006/main"/>
+                </wp:cNvGraphicFramePr>
+                <a:graphic xmlns:a="http://schemas.openxmlformats.org/drawingml/2006/main">
+                  <a:graphicData uri="http://schemas.microsoft.com/office/word/2010/wordprocessingShape">
+                    <wps:wsp>
+                      <wps:cNvSpPr txBox="1">
+                        <a:spLocks noChangeArrowheads="1"/>
+                      </wps:cNvSpPr>
+                      <wps:spPr bwMode="auto">
+                        <a:xfrm>
+                          <a:off x="0" y="0"/>
+                          <a:ext cx="2017395" cy="533400"/>
+                        </a:xfrm>
+                        <a:prstGeom prst="rect">
+                          <a:avLst/>
+                        </a:prstGeom>
+                        <a:solidFill>
+                          <a:srgbClr val="FFFFFF"/>
+                        </a:solidFill>
+                        <a:ln w="9525">
+                          <a:solidFill>
+                            <a:srgbClr val="000000"/>
+                          </a:solidFill>
+                          <a:miter lim="800000"/>
+                          <a:headEnd/>
+                          <a:tailEnd/>
+                        </a:ln>
+                      </wps:spPr>
+                      <wps:txbx>
+                        <w:txbxContent>
+                          <w:p>
+                            <w:r>
+                              <w:rPr>
+                                <w:noProof/>
+                              </w:rPr>
+                              <w:drawing>
+                                <wp:inline distT="0" distB="0" distL="0" distR="0" wp14:anchorId="2FFE1B14" wp14:editId="4261AA21">
+                                  <wp:extent cx="1922145" cy="433070"/>
+                                  <wp:effectExtent l="0" t="0" r="1905" b="5080"/>
+                                  <wp:docPr id="8" name="Picture 8"/>
+                                  <wp:cNvGraphicFramePr>
+                                    <a:graphicFrameLocks xmlns:a="http://schemas.openxmlformats.org/drawingml/2006/main" noChangeAspect="1"/>
+                                  </wp:cNvGraphicFramePr>
+                                  <a:graphic xmlns:a="http://schemas.openxmlformats.org/drawingml/2006/main">
+                                    <a:graphicData uri="http://schemas.openxmlformats.org/drawingml/2006/picture">
+                                      <pic:pic xmlns:pic="http://schemas.openxmlformats.org/drawingml/2006/picture">
+                                        <pic:nvPicPr>
+                                          <pic:cNvPr id="1" name=""/>
+                                          <pic:cNvPicPr/>
+                                        </pic:nvPicPr>
+                                        <pic:blipFill>
+                                          <a:blip r:embed="rId10"/>
+                                          <a:stretch>
+                                            <a:fillRect/>
+                                          </a:stretch>
+                                        </pic:blipFill>
+                                        <pic:spPr>
+                                          <a:xfrm>
+                                            <a:off x="0" y="0"/>
+                                            <a:ext cx="1922145" cy="433070"/>
+                                          </a:xfrm>
+                                          <a:prstGeom prst="rect">
+                                            <a:avLst/>
+                                          </a:prstGeom>
+                                        </pic:spPr>
+                                      </pic:pic>
+                                    </a:graphicData>
+                                  </a:graphic>
+                                </wp:inline>
+                              </w:drawing>
+                            </w:r>
+                          </w:p>
+                        </w:txbxContent>
+                      </wps:txbx>
+                      <wps:bodyPr rot="0" vert="horz" wrap="square" lIns="91440" tIns="45720" rIns="91440" bIns="45720" anchor="t" anchorCtr="0">
+                        <a:noAutofit/>
+                      </wps:bodyPr>
+                    </wps:wsp>
+                  </a:graphicData>
+                </a:graphic>
+                <wp14:sizeRelH relativeFrom="margin">
+                  <wp14:pctWidth>0</wp14:pctWidth>
+                </wp14:sizeRelH>
+                <wp14:sizeRelV relativeFrom="margin">
+                  <wp14:pctHeight>0</wp14:pctHeight>
+                </wp14:sizeRelV>
+              </wp:anchor>
+            </w:drawing>
+          </mc:Choice>
+          <mc:Fallback>
+            <w:pict>
+              <v:shape w14:anchorId="11542480" id="_x0000_s1028" type="#_x0000_t202" style="position:absolute;margin-left:269pt;margin-top:33pt;width:158.85pt;height:42pt;z-index:251663360;visibility:visible;mso-wrap-style:square;mso-width-percent:0;mso-height-percent:0;mso-wrap-distance-left:9pt;mso-wrap-distance-top:3.6pt;mso-wrap-distance-right:9pt;mso-wrap-distance-bottom:3.6pt;mso-position-horizontal:absolute;mso-position-horizontal-relative:text;mso-position-vertical:absolute;mso-position-vertical-relative:text;mso-width-percent:0;mso-height-percent:0;mso-width-relative:margin;mso-height-relative:margin;v-text-anchor:top" o:gfxdata="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">
+                <v:textbox>
+                  <w:txbxContent>
+                    <w:p>
+                      <w:r>
+                        <w:rPr>
+                          <w:noProof/>
+                        </w:rPr>
+                        <w:drawing>
+                          <wp:inline distT="0" distB="0" distL="0" distR="0" wp14:anchorId="2FFE1B14" wp14:editId="4261AA21">
+                            <wp:extent cx="1922145" cy="433070"/>
+                            <wp:effectExtent l="0" t="0" r="1905" b="5080"/>
+                            <wp:docPr id="8" name="Picture 8"/>
+                            <wp:cNvGraphicFramePr>
+                              <a:graphicFrameLocks xmlns:a="http://schemas.openxmlformats.org/drawingml/2006/main" noChangeAspect="1"/>
+                            </wp:cNvGraphicFramePr>
+                            <a:graphic xmlns:a="http://schemas.openxmlformats.org/drawingml/2006/main">
+                              <a:graphicData uri="http://schemas.openxmlformats.org/drawingml/2006/picture">
+                                <pic:pic xmlns:pic="http://schemas.openxmlformats.org/drawingml/2006/picture">
+                                  <pic:nvPicPr>
+                                    <pic:cNvPr id="1" name=""/>
+                                    <pic:cNvPicPr/>
+                                  </pic:nvPicPr>
+                                  <pic:blipFill>
+                                    <a:blip r:embed="rId10"/>
+                                    <a:stretch>
+                                      <a:fillRect/>
+                                    </a:stretch>
+                                  </pic:blipFill>
+                                  <pic:spPr>
+                                    <a:xfrm>
+                                      <a:off x="0" y="0"/>
+                                      <a:ext cx="1922145" cy="433070"/>
+                                    </a:xfrm>
+                                    <a:prstGeom prst="rect">
+                                      <a:avLst/>
+                                    </a:prstGeom>
+                                  </pic:spPr>
+                                </pic:pic>
+                              </a:graphicData>
+                            </a:graphic>
+                          </wp:inline>
+                        </w:drawing>
+                      </w:r>
+                    </w:p>
+                  </w:txbxContent>
+                </v:textbox>
+                <w10:wrap type="square"/>
+              </v:shape>
+            </w:pict>
+          </mc:Fallback>
+        </mc:AlternateContent>
+      </w:r>
+      <w:r>
+        <w:rPr>
+          <w:sz w:val="24"/>
+          <w:szCs w:val="24"/>
+        </w:rPr>
+        <w:t>the dataset.</w:t>
+      </w:r>
+    </w:p>
+    <w:p>
+      <w:pPr>
+        <w:rPr>
+          <w:sz w:val="24"/>
+          <w:szCs w:val="24"/>
+        </w:rPr>
+      </w:pPr>
+      <w:r>
+        <w:rPr>
+          <w:sz w:val="24"/>
+          <w:szCs w:val="24"/>
+        </w:rPr>
+        <w:t>At the bottom of the screen there is a button which prompts the user to export the dataset to an excel spreadsheet. This button, when clicked, executes a function which obtains the current working directory and exports the dataset to an excel spreadsheet which is located at this working directory.</w:t>
+      </w:r>
+    </w:p>
+    <w:p>
+      <w:pPr>
+        <w:rPr>
+          <w:sz w:val="24"/>
+          <w:szCs w:val="24"/>
+        </w:rPr>
+      </w:pPr>
+      <w:r>
+        <w:rPr>
+          <w:sz w:val="24"/>
+          <w:szCs w:val="24"/>
+        </w:rPr>
+        <w:t>Some of the difficulties encountered in working on this script was detecting the file type selected by the user and then using an appropriate function to read these functions in. This was achieved by restricting the datasets available to be selected by the user in the file dialog box and a series of ‘if’ statements which ascertained the file type.</w:t>
+      </w:r>
+      <w:r>
+        <w:rPr>
+          <w:sz w:val="24"/>
+          <w:szCs w:val="24"/>
+        </w:rPr>
+        <w:t xml:space="preserve"> Another issue encountered was the error and exception handling of the user. For example</w:t>
+      </w:r>
+      <w:r>
+        <w:rPr>
+          <w:sz w:val="24"/>
+          <w:szCs w:val="24"/>
+        </w:rPr>
+        <w:t>,</w:t>
+      </w:r>
+      <w:r>
+        <w:rPr>
+          <w:sz w:val="24"/>
+          <w:szCs w:val="24"/>
+        </w:rPr>
+        <w:t xml:space="preserve"> if the file dialog box was exited without a file being selected. This was overcome by introducing ‘if statements which caught these exceptions.</w:t>
+      </w:r>
+    </w:p>
+    <w:p>
+      <w:pPr>
+        <w:rPr>
+          <w:sz w:val="24"/>
+          <w:szCs w:val="24"/>
+        </w:rPr>
+      </w:pPr>
+    </w:p>
+    <w:p>
+      <w:pPr>
+        <w:rPr>
+          <w:b/>
+          <w:bCs/>
+          <w:sz w:val="28"/>
+          <w:szCs w:val="28"/>
+          <w:u w:val="single"/>
+        </w:rPr>
+      </w:pPr>
+      <w:r>
+        <w:rPr>
+          <w:b/>
+          <w:bCs/>
+          <w:sz w:val="28"/>
+          <w:szCs w:val="28"/>
+          <w:u w:val="single"/>
+        </w:rPr>
+        <w:t>Script 2:</w:t>
+      </w:r>
+    </w:p>
+    <w:p>
+      <w:pPr>
+        <w:rPr>
+          <w:sz w:val="24"/>
+          <w:szCs w:val="24"/>
+        </w:rPr>
+      </w:pPr>
     </w:p>
     <w:sectPr>
       <w:pgSz w:w="11906" w:h="16838"/>

</xml_diff>